<commit_message>
Made several additions, backing up work.
</commit_message>
<xml_diff>
--- a/SpaceMoldIdea.docx
+++ b/SpaceMoldIdea.docx
@@ -413,6 +413,7 @@
         <w:pStyle w:val="Heading2"/>
       </w:pPr>
       <w:r>
+        <w:lastRenderedPageBreak/>
         <w:t>Scene 4: Main game play</w:t>
       </w:r>
     </w:p>
@@ -1583,13 +1584,8 @@
               <w:jc w:val="center"/>
               <w:cnfStyle w:val="000000100000" w:firstRow="0" w:lastRow="0" w:firstColumn="0" w:lastColumn="0" w:oddVBand="0" w:evenVBand="0" w:oddHBand="1" w:evenHBand="0" w:firstRowFirstColumn="0" w:firstRowLastColumn="0" w:lastRowFirstColumn="0" w:lastRowLastColumn="0"/>
             </w:pPr>
-            <w:proofErr w:type="gramStart"/>
-            <w:r>
-              <w:t>An</w:t>
-            </w:r>
-            <w:proofErr w:type="gramEnd"/>
-            <w:r>
-              <w:t xml:space="preserve"> good example of a </w:t>
+            <w:r>
+              <w:t xml:space="preserve">A good example of a </w:t>
             </w:r>
             <w:r>
               <w:t>paraboloid</w:t>

</xml_diff>

<commit_message>
All basic icons completed!
</commit_message>
<xml_diff>
--- a/SpaceMoldIdea.docx
+++ b/SpaceMoldIdea.docx
@@ -251,6 +251,7 @@
         <w:pStyle w:val="Heading2"/>
       </w:pPr>
       <w:r>
+        <w:lastRenderedPageBreak/>
         <w:t>Scene 2: Cut Scene Explaining Origin Story</w:t>
       </w:r>
     </w:p>
@@ -413,7 +414,6 @@
         <w:pStyle w:val="Heading2"/>
       </w:pPr>
       <w:r>
-        <w:lastRenderedPageBreak/>
         <w:t>Scene 4: Main game play</w:t>
       </w:r>
     </w:p>
@@ -481,6 +481,7 @@
         <w:spacing w:after="0"/>
       </w:pPr>
       <w:r>
+        <w:lastRenderedPageBreak/>
         <w:t xml:space="preserve">From this screen the player will be able to click a button, let’s say for this example they click Space Dust. And then select a button that is adjacent to it. If the two components do not combine to make anything than the buttons will disappear. If the two components do combine to make something than the new component will appear on the button that was clicked second and the first button will disappear. </w:t>
       </w:r>
     </w:p>
@@ -666,6 +667,7 @@
         <w:rPr>
           <w:noProof/>
         </w:rPr>
+        <w:lastRenderedPageBreak/>
         <w:drawing>
           <wp:inline distT="0" distB="0" distL="0" distR="0" wp14:anchorId="7D354747" wp14:editId="5A176385">
             <wp:extent cx="2503402" cy="1667865"/>
@@ -1375,6 +1377,7 @@
                 <w:b w:val="0"/>
                 <w:bCs w:val="0"/>
               </w:rPr>
+              <w:lastRenderedPageBreak/>
               <w:t>A</w:t>
             </w:r>
             <w:r>
@@ -1697,8 +1700,8 @@
       </w:tblPr>
       <w:tblGrid>
         <w:gridCol w:w="1430"/>
-        <w:gridCol w:w="3735"/>
-        <w:gridCol w:w="4185"/>
+        <w:gridCol w:w="3733"/>
+        <w:gridCol w:w="4187"/>
       </w:tblGrid>
       <w:tr>
         <w:trPr>
@@ -1804,6 +1807,9 @@
               <w:cnfStyle w:val="000000100000" w:firstRow="0" w:lastRow="0" w:firstColumn="0" w:lastColumn="0" w:oddVBand="0" w:evenVBand="0" w:oddHBand="1" w:evenHBand="0" w:firstRowFirstColumn="0" w:firstRowLastColumn="0" w:lastRowFirstColumn="0" w:lastRowLastColumn="0"/>
             </w:pPr>
             <w:r>
+              <w:rPr>
+                <w:highlight w:val="green"/>
+              </w:rPr>
               <w:t>Cosmic Dust + Radiation</w:t>
             </w:r>
           </w:p>
@@ -1856,12 +1862,21 @@
               <w:cnfStyle w:val="000000000000" w:firstRow="0" w:lastRow="0" w:firstColumn="0" w:lastColumn="0" w:oddVBand="0" w:evenVBand="0" w:oddHBand="0" w:evenHBand="0" w:firstRowFirstColumn="0" w:firstRowLastColumn="0" w:lastRowFirstColumn="0" w:lastRowLastColumn="0"/>
             </w:pPr>
             <w:r>
+              <w:rPr>
+                <w:highlight w:val="green"/>
+              </w:rPr>
               <w:t>R</w:t>
             </w:r>
             <w:r>
+              <w:rPr>
+                <w:highlight w:val="green"/>
+              </w:rPr>
               <w:t>adiated Dust</w:t>
             </w:r>
             <w:r>
+              <w:rPr>
+                <w:highlight w:val="green"/>
+              </w:rPr>
               <w:t xml:space="preserve"> + Strange Goo</w:t>
             </w:r>
           </w:p>
@@ -1920,6 +1935,9 @@
               <w:cnfStyle w:val="000000100000" w:firstRow="0" w:lastRow="0" w:firstColumn="0" w:lastColumn="0" w:oddVBand="0" w:evenVBand="0" w:oddHBand="1" w:evenHBand="0" w:firstRowFirstColumn="0" w:firstRowLastColumn="0" w:lastRowFirstColumn="0" w:lastRowLastColumn="0"/>
             </w:pPr>
             <w:r>
+              <w:rPr>
+                <w:highlight w:val="green"/>
+              </w:rPr>
               <w:t>Strange Goo + Ice</w:t>
             </w:r>
           </w:p>
@@ -1972,7 +1990,16 @@
               <w:cnfStyle w:val="000000000000" w:firstRow="0" w:lastRow="0" w:firstColumn="0" w:lastColumn="0" w:oddVBand="0" w:evenVBand="0" w:oddHBand="0" w:evenHBand="0" w:firstRowFirstColumn="0" w:firstRowLastColumn="0" w:lastRowFirstColumn="0" w:lastRowLastColumn="0"/>
             </w:pPr>
             <w:r>
-              <w:t>Battery Pack + Lens</w:t>
+              <w:rPr>
+                <w:highlight w:val="green"/>
+              </w:rPr>
+              <w:t xml:space="preserve">Rechargeable </w:t>
+            </w:r>
+            <w:r>
+              <w:rPr>
+                <w:highlight w:val="green"/>
+              </w:rPr>
+              <w:t>Battery + Lens</w:t>
             </w:r>
           </w:p>
         </w:tc>
@@ -2027,6 +2054,10 @@
               <w:cnfStyle w:val="000000100000" w:firstRow="0" w:lastRow="0" w:firstColumn="0" w:lastColumn="0" w:oddVBand="0" w:evenVBand="0" w:oddHBand="1" w:evenHBand="0" w:firstRowFirstColumn="0" w:firstRowLastColumn="0" w:lastRowFirstColumn="0" w:lastRowLastColumn="0"/>
             </w:pPr>
             <w:r>
+              <w:rPr>
+                <w:color w:val="FF0000"/>
+                <w:highlight w:val="green"/>
+              </w:rPr>
               <w:t>Strange Goo + Antenna</w:t>
             </w:r>
           </w:p>
@@ -2095,6 +2126,9 @@
               <w:cnfStyle w:val="000000000000" w:firstRow="0" w:lastRow="0" w:firstColumn="0" w:lastColumn="0" w:oddVBand="0" w:evenVBand="0" w:oddHBand="0" w:evenHBand="0" w:firstRowFirstColumn="0" w:firstRowLastColumn="0" w:lastRowFirstColumn="0" w:lastRowLastColumn="0"/>
             </w:pPr>
             <w:r>
+              <w:rPr>
+                <w:highlight w:val="green"/>
+              </w:rPr>
               <w:t>Strange Goo + Satellite Dish</w:t>
             </w:r>
           </w:p>
@@ -2150,6 +2184,9 @@
               <w:cnfStyle w:val="000000100000" w:firstRow="0" w:lastRow="0" w:firstColumn="0" w:lastColumn="0" w:oddVBand="0" w:evenVBand="0" w:oddHBand="1" w:evenHBand="0" w:firstRowFirstColumn="0" w:firstRowLastColumn="0" w:lastRowFirstColumn="0" w:lastRowLastColumn="0"/>
             </w:pPr>
             <w:r>
+              <w:rPr>
+                <w:highlight w:val="green"/>
+              </w:rPr>
               <w:t>Strange Goo + Lens</w:t>
             </w:r>
           </w:p>
@@ -2202,6 +2239,9 @@
               <w:cnfStyle w:val="000000000000" w:firstRow="0" w:lastRow="0" w:firstColumn="0" w:lastColumn="0" w:oddVBand="0" w:evenVBand="0" w:oddHBand="0" w:evenHBand="0" w:firstRowFirstColumn="0" w:firstRowLastColumn="0" w:lastRowFirstColumn="0" w:lastRowLastColumn="0"/>
             </w:pPr>
             <w:r>
+              <w:rPr>
+                <w:highlight w:val="yellow"/>
+              </w:rPr>
               <w:t>Mountable Lens + Mountable Lens</w:t>
             </w:r>
           </w:p>
@@ -2257,6 +2297,9 @@
               <w:cnfStyle w:val="000000100000" w:firstRow="0" w:lastRow="0" w:firstColumn="0" w:lastColumn="0" w:oddVBand="0" w:evenVBand="0" w:oddHBand="1" w:evenHBand="0" w:firstRowFirstColumn="0" w:firstRowLastColumn="0" w:lastRowFirstColumn="0" w:lastRowLastColumn="0"/>
             </w:pPr>
             <w:r>
+              <w:rPr>
+                <w:highlight w:val="green"/>
+              </w:rPr>
               <w:t>Solar Panel + Battery</w:t>
             </w:r>
           </w:p>
@@ -2309,6 +2352,9 @@
               <w:cnfStyle w:val="000000000000" w:firstRow="0" w:lastRow="0" w:firstColumn="0" w:lastColumn="0" w:oddVBand="0" w:evenVBand="0" w:oddHBand="0" w:evenHBand="0" w:firstRowFirstColumn="0" w:firstRowLastColumn="0" w:lastRowFirstColumn="0" w:lastRowLastColumn="0"/>
             </w:pPr>
             <w:r>
+              <w:rPr>
+                <w:highlight w:val="green"/>
+              </w:rPr>
               <w:t>Radiated Dust + Empty Thruster</w:t>
             </w:r>
           </w:p>
@@ -2376,6 +2422,9 @@
               <w:cnfStyle w:val="000000100000" w:firstRow="0" w:lastRow="0" w:firstColumn="0" w:lastColumn="0" w:oddVBand="0" w:evenVBand="0" w:oddHBand="1" w:evenHBand="0" w:firstRowFirstColumn="0" w:firstRowLastColumn="0" w:lastRowFirstColumn="0" w:lastRowLastColumn="0"/>
             </w:pPr>
             <w:r>
+              <w:rPr>
+                <w:highlight w:val="yellow"/>
+              </w:rPr>
               <w:t>Propeller + Mountable Spike</w:t>
             </w:r>
           </w:p>
@@ -2553,6 +2602,7 @@
               <w:cnfStyle w:val="000000100000" w:firstRow="0" w:lastRow="0" w:firstColumn="0" w:lastColumn="0" w:oddVBand="0" w:evenVBand="0" w:oddHBand="1" w:evenHBand="0" w:firstRowFirstColumn="0" w:firstRowLastColumn="0" w:lastRowFirstColumn="0" w:lastRowLastColumn="0"/>
             </w:pPr>
             <w:r>
+              <w:lastRenderedPageBreak/>
               <w:t>N/A</w:t>
             </w:r>
           </w:p>

</xml_diff>